<commit_message>
Photos & Text: WACM, Draw3D, Photo Booth. Cover photos for Microsoft & Intuit
</commit_message>
<xml_diff>
--- a/design files/Project Writeup.docx
+++ b/design files/Project Writeup.docx
@@ -40,352 +40,1100 @@
         </w:rPr>
         <w:t>PlanIt</w:t>
       </w:r>
+    </w:p>
+    <w:p>
+      <w:pPr>
+        <w:pStyle w:val="ListParagraph"/>
+        <w:numPr>
+          <w:ilvl w:val="0"/>
+          <w:numId w:val="1"/>
+        </w:numPr>
+        <w:rPr>
+          <w:rFonts w:ascii="Merriweather" w:hAnsi="Merriweather"/>
+        </w:rPr>
+      </w:pPr>
+      <w:r>
+        <w:rPr>
+          <w:rFonts w:ascii="Merriweather" w:hAnsi="Merriweather"/>
+        </w:rPr>
+        <w:t>Intro</w:t>
+      </w:r>
+    </w:p>
+    <w:p>
+      <w:pPr>
+        <w:pStyle w:val="ListParagraph"/>
+        <w:numPr>
+          <w:ilvl w:val="1"/>
+          <w:numId w:val="1"/>
+        </w:numPr>
+        <w:rPr>
+          <w:rFonts w:ascii="Merriweather" w:hAnsi="Merriweather"/>
+        </w:rPr>
+      </w:pPr>
+      <w:r>
+        <w:rPr>
+          <w:rFonts w:ascii="Merriweather" w:hAnsi="Merriweather"/>
+        </w:rPr>
+        <w:t>Photo: Cover Photo</w:t>
+      </w:r>
+    </w:p>
+    <w:p>
+      <w:pPr>
+        <w:pStyle w:val="ListParagraph"/>
+        <w:numPr>
+          <w:ilvl w:val="1"/>
+          <w:numId w:val="1"/>
+        </w:numPr>
+        <w:rPr>
+          <w:rFonts w:ascii="Merriweather" w:hAnsi="Merriweather"/>
+        </w:rPr>
+      </w:pPr>
+      <w:r>
+        <w:rPr>
+          <w:rFonts w:ascii="Merriweather" w:hAnsi="Merriweather"/>
+        </w:rPr>
+        <w:t xml:space="preserve">PlanIt is a trip planning app for iOS and Android that </w:t>
+      </w:r>
+      <w:r>
+        <w:rPr>
+          <w:rFonts w:ascii="Merriweather" w:hAnsi="Merriweather"/>
+        </w:rPr>
+        <w:t>optimizes for flight, hotel, and attraction costs while maximizin</w:t>
+      </w:r>
+      <w:r>
+        <w:rPr>
+          <w:rFonts w:ascii="Merriweather" w:hAnsi="Merriweather"/>
+        </w:rPr>
+        <w:t xml:space="preserve">g fun experiences. I designed and developed the frontend </w:t>
+      </w:r>
+      <w:r>
+        <w:rPr>
+          <w:rFonts w:ascii="Merriweather" w:hAnsi="Merriweather"/>
+        </w:rPr>
+        <w:t>and the rest of my team</w:t>
+      </w:r>
+      <w:r>
+        <w:rPr>
+          <w:rFonts w:ascii="Merriweather" w:hAnsi="Merriweather"/>
+        </w:rPr>
+        <w:t xml:space="preserve"> worked on the AI for the backend. The app was created for the UW </w:t>
+      </w:r>
+      <w:r>
+        <w:rPr>
+          <w:rFonts w:ascii="Merriweather" w:hAnsi="Merriweather"/>
+        </w:rPr>
+        <w:t xml:space="preserve">CS </w:t>
+      </w:r>
+      <w:r>
+        <w:rPr>
+          <w:rFonts w:ascii="Merriweather" w:hAnsi="Merriweather"/>
+        </w:rPr>
+        <w:t>NEST</w:t>
+      </w:r>
+      <w:r>
+        <w:rPr>
+          <w:rFonts w:ascii="Merriweather" w:hAnsi="Merriweather"/>
+        </w:rPr>
+        <w:t xml:space="preserve"> </w:t>
+      </w:r>
+      <w:r>
+        <w:rPr>
+          <w:rFonts w:ascii="Merriweather" w:hAnsi="Merriweather"/>
+        </w:rPr>
+        <w:t>2017 Contest.</w:t>
+      </w:r>
+    </w:p>
+    <w:p>
+      <w:pPr>
+        <w:pStyle w:val="ListParagraph"/>
+        <w:numPr>
+          <w:ilvl w:val="0"/>
+          <w:numId w:val="1"/>
+        </w:numPr>
+        <w:rPr>
+          <w:rFonts w:ascii="Merriweather" w:hAnsi="Merriweather"/>
+        </w:rPr>
+      </w:pPr>
+      <w:r>
+        <w:rPr>
+          <w:rFonts w:ascii="Merriweather" w:hAnsi="Merriweather"/>
+        </w:rPr>
+        <w:t>Planning</w:t>
+      </w:r>
+    </w:p>
+    <w:p>
+      <w:pPr>
+        <w:pStyle w:val="ListParagraph"/>
+        <w:numPr>
+          <w:ilvl w:val="1"/>
+          <w:numId w:val="1"/>
+        </w:numPr>
+        <w:rPr>
+          <w:rFonts w:ascii="Merriweather" w:hAnsi="Merriweather"/>
+        </w:rPr>
+      </w:pPr>
+      <w:r>
+        <w:rPr>
+          <w:rFonts w:ascii="Merriweather" w:hAnsi="Merriweather"/>
+        </w:rPr>
+        <w:t>Photo: S</w:t>
+      </w:r>
+      <w:r>
+        <w:rPr>
+          <w:rFonts w:ascii="Merriweather" w:hAnsi="Merriweather"/>
+        </w:rPr>
+        <w:t>ketches</w:t>
+      </w:r>
+    </w:p>
+    <w:p>
+      <w:pPr>
+        <w:pStyle w:val="ListParagraph"/>
+        <w:numPr>
+          <w:ilvl w:val="1"/>
+          <w:numId w:val="1"/>
+        </w:numPr>
+        <w:rPr>
+          <w:rFonts w:ascii="Merriweather" w:hAnsi="Merriweather"/>
+        </w:rPr>
+      </w:pPr>
+      <w:r>
+        <w:rPr>
+          <w:rFonts w:ascii="Merriweather" w:hAnsi="Merriweather"/>
+        </w:rPr>
+        <w:t>PlanIt originally started out as a website. These are a few of the initial sketches I drew</w:t>
+      </w:r>
+      <w:r>
+        <w:rPr>
+          <w:rFonts w:ascii="Merriweather" w:hAnsi="Merriweather"/>
+        </w:rPr>
+        <w:t>. Since we were on a short ti</w:t>
+      </w:r>
+      <w:r>
+        <w:rPr>
+          <w:rFonts w:ascii="Merriweather" w:hAnsi="Merriweather"/>
+        </w:rPr>
+        <w:t>meline</w:t>
+      </w:r>
+      <w:r>
+        <w:rPr>
+          <w:rFonts w:ascii="Merriweather" w:hAnsi="Merriweather"/>
+        </w:rPr>
+        <w:t xml:space="preserve"> </w:t>
+      </w:r>
+      <w:r>
+        <w:rPr>
+          <w:rFonts w:ascii="Merriweather" w:hAnsi="Merriweather"/>
+        </w:rPr>
+        <w:t xml:space="preserve">(less than 2 months), </w:t>
+      </w:r>
+      <w:r>
+        <w:rPr>
+          <w:rFonts w:ascii="Merriweather" w:hAnsi="Merriweather"/>
+        </w:rPr>
+        <w:t>I</w:t>
+      </w:r>
+      <w:r>
+        <w:rPr>
+          <w:rFonts w:ascii="Merriweather" w:hAnsi="Merriweather"/>
+        </w:rPr>
+        <w:t xml:space="preserve"> focused on the overall flow of the app </w:t>
+      </w:r>
+      <w:r>
+        <w:rPr>
+          <w:rFonts w:ascii="Merriweather" w:hAnsi="Merriweather"/>
+        </w:rPr>
+        <w:t>more than</w:t>
+      </w:r>
+      <w:r>
+        <w:rPr>
+          <w:rFonts w:ascii="Merriweather" w:hAnsi="Merriweather"/>
+        </w:rPr>
+        <w:t xml:space="preserve"> the visual design in the prototype.</w:t>
+      </w:r>
+    </w:p>
+    <w:p>
+      <w:pPr>
+        <w:pStyle w:val="ListParagraph"/>
+        <w:numPr>
+          <w:ilvl w:val="0"/>
+          <w:numId w:val="1"/>
+        </w:numPr>
+        <w:rPr>
+          <w:rFonts w:ascii="Merriweather" w:hAnsi="Merriweather"/>
+        </w:rPr>
+      </w:pPr>
+      <w:r>
+        <w:rPr>
+          <w:rFonts w:ascii="Merriweather" w:hAnsi="Merriweather"/>
+        </w:rPr>
+        <w:t>Version 1</w:t>
+      </w:r>
+    </w:p>
+    <w:p>
+      <w:pPr>
+        <w:pStyle w:val="ListParagraph"/>
+        <w:numPr>
+          <w:ilvl w:val="1"/>
+          <w:numId w:val="1"/>
+        </w:numPr>
+        <w:rPr>
+          <w:rFonts w:ascii="Merriweather" w:hAnsi="Merriweather"/>
+        </w:rPr>
+      </w:pPr>
+      <w:r>
+        <w:rPr>
+          <w:rFonts w:ascii="Merriweather" w:hAnsi="Merriweather"/>
+        </w:rPr>
+        <w:t>Photo: Screenshots of website</w:t>
+      </w:r>
+    </w:p>
+    <w:p>
+      <w:pPr>
+        <w:pStyle w:val="ListParagraph"/>
+        <w:numPr>
+          <w:ilvl w:val="1"/>
+          <w:numId w:val="1"/>
+        </w:numPr>
+        <w:rPr>
+          <w:rFonts w:ascii="Merriweather" w:hAnsi="Merriweather"/>
+        </w:rPr>
+      </w:pPr>
+      <w:r>
+        <w:rPr>
+          <w:rFonts w:ascii="Merriweather" w:hAnsi="Merriweather"/>
+        </w:rPr>
+        <w:t xml:space="preserve">I created the frontend of the website in HTML and CSS, and my teammates made the backend in Python. </w:t>
+      </w:r>
+      <w:r>
+        <w:rPr>
+          <w:rFonts w:ascii="Merriweather" w:hAnsi="Merriweather"/>
+        </w:rPr>
+        <w:t xml:space="preserve">We presented PlanIt at a practice demo day and received feedback that it </w:t>
+      </w:r>
+      <w:r>
+        <w:rPr>
+          <w:rFonts w:ascii="Merriweather" w:hAnsi="Merriweather"/>
+        </w:rPr>
+        <w:t>would be more useful as an app.</w:t>
+      </w:r>
+    </w:p>
+    <w:p>
+      <w:pPr>
+        <w:pStyle w:val="ListParagraph"/>
+        <w:numPr>
+          <w:ilvl w:val="0"/>
+          <w:numId w:val="1"/>
+        </w:numPr>
+        <w:rPr>
+          <w:rFonts w:ascii="Merriweather" w:hAnsi="Merriweather"/>
+        </w:rPr>
+      </w:pPr>
+      <w:r>
+        <w:rPr>
+          <w:rFonts w:ascii="Merriweather" w:hAnsi="Merriweather"/>
+        </w:rPr>
+        <w:t>Version 2</w:t>
+      </w:r>
+    </w:p>
+    <w:p>
+      <w:pPr>
+        <w:pStyle w:val="ListParagraph"/>
+        <w:numPr>
+          <w:ilvl w:val="1"/>
+          <w:numId w:val="1"/>
+        </w:numPr>
+        <w:rPr>
+          <w:rFonts w:ascii="Merriweather" w:hAnsi="Merriweather"/>
+        </w:rPr>
+      </w:pPr>
+      <w:r>
+        <w:rPr>
+          <w:rFonts w:ascii="Merriweather" w:hAnsi="Merriweather"/>
+        </w:rPr>
+        <w:t xml:space="preserve">Photo: </w:t>
+      </w:r>
+      <w:r>
+        <w:rPr>
+          <w:rFonts w:ascii="Merriweather" w:hAnsi="Merriweather"/>
+        </w:rPr>
+        <w:t>App Screenshots</w:t>
+      </w:r>
+    </w:p>
+    <w:p>
+      <w:pPr>
+        <w:pStyle w:val="ListParagraph"/>
+        <w:numPr>
+          <w:ilvl w:val="1"/>
+          <w:numId w:val="1"/>
+        </w:numPr>
+        <w:rPr>
+          <w:rFonts w:ascii="Merriweather" w:hAnsi="Merriweather"/>
+        </w:rPr>
+      </w:pPr>
+      <w:r>
+        <w:rPr>
+          <w:rFonts w:ascii="Merriweather" w:hAnsi="Merriweather"/>
+        </w:rPr>
+        <w:t xml:space="preserve">We </w:t>
+      </w:r>
+      <w:r>
+        <w:rPr>
+          <w:rFonts w:ascii="Merriweather" w:hAnsi="Merriweather"/>
+        </w:rPr>
+        <w:t>decided to switch to</w:t>
+      </w:r>
+      <w:r>
+        <w:rPr>
+          <w:rFonts w:ascii="Merriweather" w:hAnsi="Merriweather"/>
+        </w:rPr>
+        <w:t xml:space="preserve"> Ionic, </w:t>
+      </w:r>
+      <w:r>
+        <w:rPr>
+          <w:rFonts w:ascii="Merriweather" w:hAnsi="Merriweather"/>
+        </w:rPr>
+        <w:t xml:space="preserve">an open source framework for hybrid mobile app development. </w:t>
+      </w:r>
+      <w:r>
+        <w:rPr>
+          <w:rFonts w:ascii="Merriweather" w:hAnsi="Merriweather"/>
+        </w:rPr>
+        <w:t xml:space="preserve">To plan a trip, users input information about </w:t>
+      </w:r>
+      <w:r>
+        <w:rPr>
+          <w:rFonts w:ascii="Merriweather" w:hAnsi="Merriweather"/>
+        </w:rPr>
+        <w:t>their location,</w:t>
+      </w:r>
+      <w:r>
+        <w:rPr>
+          <w:rFonts w:ascii="Merriweather" w:hAnsi="Merriweather"/>
+        </w:rPr>
+        <w:t xml:space="preserve"> travel destination, dates, and budget. </w:t>
+      </w:r>
+      <w:r>
+        <w:rPr>
+          <w:rFonts w:ascii="Merriweather" w:hAnsi="Merriweather"/>
+        </w:rPr>
+        <w:t>They</w:t>
+      </w:r>
+      <w:r>
+        <w:rPr>
+          <w:rFonts w:ascii="Merriweather" w:hAnsi="Merriweather"/>
+        </w:rPr>
+        <w:t xml:space="preserve"> can choose specific dates </w:t>
+      </w:r>
+      <w:r>
+        <w:rPr>
+          <w:rFonts w:ascii="Merriweather" w:hAnsi="Merriweather"/>
+        </w:rPr>
+        <w:t>or utilize the “surprise me” feature to find the best trip in a date range.</w:t>
+      </w:r>
+    </w:p>
+    <w:p>
+      <w:pPr>
+        <w:pStyle w:val="ListParagraph"/>
+        <w:numPr>
+          <w:ilvl w:val="0"/>
+          <w:numId w:val="1"/>
+        </w:numPr>
+        <w:rPr>
+          <w:rFonts w:ascii="Merriweather" w:hAnsi="Merriweather"/>
+        </w:rPr>
+      </w:pPr>
+      <w:r>
+        <w:rPr>
+          <w:rFonts w:ascii="Merriweather" w:hAnsi="Merriweather"/>
+        </w:rPr>
+        <w:t>Version 2</w:t>
+      </w:r>
+    </w:p>
+    <w:p>
+      <w:pPr>
+        <w:pStyle w:val="ListParagraph"/>
+        <w:numPr>
+          <w:ilvl w:val="1"/>
+          <w:numId w:val="1"/>
+        </w:numPr>
+        <w:rPr>
+          <w:rFonts w:ascii="Merriweather" w:hAnsi="Merriweather"/>
+        </w:rPr>
+      </w:pPr>
+      <w:r>
+        <w:rPr>
+          <w:rFonts w:ascii="Merriweather" w:hAnsi="Merriweather"/>
+        </w:rPr>
+        <w:t>Photo: App Screenshots</w:t>
+      </w:r>
+    </w:p>
+    <w:p>
+      <w:pPr>
+        <w:pStyle w:val="ListParagraph"/>
+        <w:numPr>
+          <w:ilvl w:val="1"/>
+          <w:numId w:val="1"/>
+        </w:numPr>
+        <w:rPr>
+          <w:rFonts w:ascii="Merriweather" w:hAnsi="Merriweather"/>
+        </w:rPr>
+      </w:pPr>
+      <w:r>
+        <w:rPr>
+          <w:rFonts w:ascii="Merriweather" w:hAnsi="Merriweather"/>
+        </w:rPr>
+        <w:t xml:space="preserve">The generated itinerary includes flights, hotels, and a daily plan to see the best sights. Users can adjust their preferences (interest in sports, art, history, </w:t>
+      </w:r>
+      <w:proofErr w:type="spellStart"/>
+      <w:r>
+        <w:rPr>
+          <w:rFonts w:ascii="Merriweather" w:hAnsi="Merriweather"/>
+        </w:rPr>
+        <w:t>etc</w:t>
+      </w:r>
+      <w:proofErr w:type="spellEnd"/>
+      <w:r>
+        <w:rPr>
+          <w:rFonts w:ascii="Merriweather" w:hAnsi="Merriweather"/>
+        </w:rPr>
+        <w:t>)</w:t>
+      </w:r>
+      <w:r>
+        <w:rPr>
+          <w:rFonts w:ascii="Merriweather" w:hAnsi="Merriweather"/>
+        </w:rPr>
+        <w:t>. Our goal is to make trip planning simple and customizable.</w:t>
+      </w:r>
+    </w:p>
+    <w:p>
+      <w:pPr>
+        <w:rPr>
+          <w:rFonts w:ascii="Merriweather" w:hAnsi="Merriweather"/>
+        </w:rPr>
+      </w:pPr>
+    </w:p>
+    <w:p>
+      <w:pPr>
+        <w:rPr>
+          <w:rFonts w:ascii="Merriweather" w:hAnsi="Merriweather"/>
+          <w:b/>
+        </w:rPr>
+      </w:pPr>
+      <w:r>
+        <w:rPr>
+          <w:rFonts w:ascii="Merriweather" w:hAnsi="Merriweather"/>
+          <w:b/>
+        </w:rPr>
+        <w:t>WACM</w:t>
+      </w:r>
+    </w:p>
+    <w:p>
+      <w:pPr>
+        <w:pStyle w:val="ListParagraph"/>
+        <w:numPr>
+          <w:ilvl w:val="0"/>
+          <w:numId w:val="2"/>
+        </w:numPr>
+        <w:rPr>
+          <w:rFonts w:ascii="Merriweather" w:hAnsi="Merriweather"/>
+        </w:rPr>
+      </w:pPr>
+      <w:r>
+        <w:rPr>
+          <w:rFonts w:ascii="Merriweather" w:hAnsi="Merriweather"/>
+        </w:rPr>
+        <w:t>Intro</w:t>
+      </w:r>
+    </w:p>
+    <w:p>
+      <w:pPr>
+        <w:pStyle w:val="ListParagraph"/>
+        <w:numPr>
+          <w:ilvl w:val="1"/>
+          <w:numId w:val="2"/>
+        </w:numPr>
+        <w:rPr>
+          <w:rFonts w:ascii="Merriweather" w:hAnsi="Merriweather"/>
+        </w:rPr>
+      </w:pPr>
+      <w:r>
+        <w:rPr>
+          <w:rFonts w:ascii="Merriweather" w:hAnsi="Merriweather"/>
+        </w:rPr>
+        <w:t>Photo: Cover Photo</w:t>
+      </w:r>
+    </w:p>
+    <w:p>
+      <w:pPr>
+        <w:pStyle w:val="ListParagraph"/>
+        <w:numPr>
+          <w:ilvl w:val="1"/>
+          <w:numId w:val="2"/>
+        </w:numPr>
+        <w:rPr>
+          <w:rFonts w:ascii="Merriweather" w:hAnsi="Merriweather"/>
+        </w:rPr>
+      </w:pPr>
+      <w:r>
+        <w:rPr>
+          <w:rFonts w:ascii="Merriweather" w:hAnsi="Merriweather"/>
+        </w:rPr>
+        <w:lastRenderedPageBreak/>
+        <w:t>WACM is the University of Wisconsin-Madison's student chapter of ACM-W (ACM's Women in Computing).</w:t>
+      </w:r>
+      <w:r>
+        <w:rPr>
+          <w:rFonts w:ascii="Merriweather" w:hAnsi="Merriweather"/>
+        </w:rPr>
+        <w:t xml:space="preserve"> I was selected to be the “Web Mistress” of the organization for the 2016-2017 and 2017-2018 school years. I applied for the position because I </w:t>
+      </w:r>
+      <w:r>
+        <w:rPr>
+          <w:rFonts w:ascii="Merriweather" w:hAnsi="Merriweather"/>
+        </w:rPr>
+        <w:t>wanted to redesign WACM’s logo and website.</w:t>
+      </w:r>
+    </w:p>
+    <w:p>
+      <w:pPr>
+        <w:pStyle w:val="ListParagraph"/>
+        <w:numPr>
+          <w:ilvl w:val="0"/>
+          <w:numId w:val="2"/>
+        </w:numPr>
+        <w:rPr>
+          <w:rFonts w:ascii="Merriweather" w:hAnsi="Merriweather"/>
+        </w:rPr>
+      </w:pPr>
+      <w:r>
+        <w:rPr>
+          <w:rFonts w:ascii="Merriweather" w:hAnsi="Merriweather"/>
+        </w:rPr>
+        <w:t>Branding</w:t>
+      </w:r>
+    </w:p>
+    <w:p>
+      <w:pPr>
+        <w:pStyle w:val="ListParagraph"/>
+        <w:numPr>
+          <w:ilvl w:val="1"/>
+          <w:numId w:val="2"/>
+        </w:numPr>
+        <w:rPr>
+          <w:rFonts w:ascii="Merriweather" w:hAnsi="Merriweather"/>
+        </w:rPr>
+      </w:pPr>
+      <w:r>
+        <w:rPr>
+          <w:rFonts w:ascii="Merriweather" w:hAnsi="Merriweather"/>
+        </w:rPr>
+        <w:t>Photo: Old logo/new logo</w:t>
+      </w:r>
+    </w:p>
+    <w:p>
+      <w:pPr>
+        <w:pStyle w:val="ListParagraph"/>
+        <w:numPr>
+          <w:ilvl w:val="1"/>
+          <w:numId w:val="2"/>
+        </w:numPr>
+        <w:rPr>
+          <w:rFonts w:ascii="Merriweather" w:hAnsi="Merriweather"/>
+        </w:rPr>
+      </w:pPr>
+      <w:r>
+        <w:rPr>
+          <w:rFonts w:ascii="Merriweather" w:hAnsi="Merriweather"/>
+        </w:rPr>
+        <w:t xml:space="preserve">I started </w:t>
+      </w:r>
+      <w:r>
+        <w:rPr>
+          <w:rFonts w:ascii="Merriweather" w:hAnsi="Merriweather"/>
+        </w:rPr>
+        <w:t xml:space="preserve">the WACM redesign process </w:t>
+      </w:r>
+      <w:r>
+        <w:rPr>
+          <w:rFonts w:ascii="Merriweather" w:hAnsi="Merriweather"/>
+        </w:rPr>
+        <w:t>by</w:t>
+      </w:r>
+      <w:r>
+        <w:rPr>
+          <w:rFonts w:ascii="Merriweather" w:hAnsi="Merriweather"/>
+        </w:rPr>
+        <w:t xml:space="preserve"> creating a new logo. I chose a monospace font to give it a tech feel, and a script font for the “W” to draw attention to the fact that we are a women’s organization. It was challenging to incorporate ACM-W’s logo into ours due to its irregular shape, but it ended up fitting nicely under the name.</w:t>
+      </w:r>
+      <w:r>
+        <w:rPr>
+          <w:rFonts w:ascii="Merriweather" w:hAnsi="Merriweather"/>
+        </w:rPr>
+        <w:t xml:space="preserve"> </w:t>
+      </w:r>
+    </w:p>
+    <w:p>
+      <w:pPr>
+        <w:pStyle w:val="ListParagraph"/>
+        <w:numPr>
+          <w:ilvl w:val="0"/>
+          <w:numId w:val="2"/>
+        </w:numPr>
+        <w:rPr>
+          <w:rFonts w:ascii="Merriweather" w:hAnsi="Merriweather"/>
+        </w:rPr>
+      </w:pPr>
+      <w:r>
+        <w:rPr>
+          <w:rFonts w:ascii="Merriweather" w:hAnsi="Merriweather"/>
+        </w:rPr>
+        <w:t>Old Website</w:t>
+      </w:r>
+    </w:p>
+    <w:p>
+      <w:pPr>
+        <w:pStyle w:val="ListParagraph"/>
+        <w:numPr>
+          <w:ilvl w:val="1"/>
+          <w:numId w:val="2"/>
+        </w:numPr>
+        <w:rPr>
+          <w:rFonts w:ascii="Merriweather" w:hAnsi="Merriweather"/>
+        </w:rPr>
+      </w:pPr>
+      <w:r>
+        <w:rPr>
+          <w:rFonts w:ascii="Merriweather" w:hAnsi="Merriweather"/>
+        </w:rPr>
+        <w:t>Photo: Old website</w:t>
+      </w:r>
+    </w:p>
+    <w:p>
+      <w:pPr>
+        <w:pStyle w:val="ListParagraph"/>
+        <w:numPr>
+          <w:ilvl w:val="1"/>
+          <w:numId w:val="2"/>
+        </w:numPr>
+        <w:rPr>
+          <w:rFonts w:ascii="Merriweather" w:hAnsi="Merriweather"/>
+        </w:rPr>
+      </w:pPr>
+      <w:r>
+        <w:rPr>
+          <w:rFonts w:ascii="Merriweather" w:hAnsi="Merriweather"/>
+        </w:rPr>
+        <w:t>This is how the website looked before I redesigned it</w:t>
+      </w:r>
+      <w:r>
+        <w:rPr>
+          <w:rFonts w:ascii="Merriweather" w:hAnsi="Merriweather"/>
+        </w:rPr>
+        <w:t>, with a 10-year-old template</w:t>
+      </w:r>
+      <w:r>
+        <w:rPr>
+          <w:rFonts w:ascii="Merriweather" w:hAnsi="Merriweather"/>
+        </w:rPr>
+        <w:t>. The main issues that I wanted to solve with the redesign were: refreshing the look to give it a modern feel,</w:t>
+      </w:r>
+      <w:r>
+        <w:rPr>
+          <w:rFonts w:ascii="Merriweather" w:hAnsi="Merriweather"/>
+        </w:rPr>
+        <w:t xml:space="preserve"> making the website responsive to different screen sizes, and reduce the overall number of pages that had a small amount of content.</w:t>
+      </w:r>
+    </w:p>
+    <w:p>
+      <w:pPr>
+        <w:pStyle w:val="ListParagraph"/>
+        <w:numPr>
+          <w:ilvl w:val="0"/>
+          <w:numId w:val="2"/>
+        </w:numPr>
+        <w:rPr>
+          <w:rFonts w:ascii="Merriweather" w:hAnsi="Merriweather"/>
+        </w:rPr>
+      </w:pPr>
+      <w:r>
+        <w:rPr>
+          <w:rFonts w:ascii="Merriweather" w:hAnsi="Merriweather"/>
+        </w:rPr>
+        <w:t>New Website</w:t>
+      </w:r>
+    </w:p>
+    <w:p>
+      <w:pPr>
+        <w:pStyle w:val="ListParagraph"/>
+        <w:numPr>
+          <w:ilvl w:val="1"/>
+          <w:numId w:val="2"/>
+        </w:numPr>
+        <w:rPr>
+          <w:rFonts w:ascii="Merriweather" w:hAnsi="Merriweather"/>
+        </w:rPr>
+      </w:pPr>
+      <w:r>
+        <w:rPr>
+          <w:rFonts w:ascii="Merriweather" w:hAnsi="Merriweather"/>
+        </w:rPr>
+        <w:t>Photo: Home page full &amp; mobile</w:t>
+      </w:r>
+    </w:p>
+    <w:p>
+      <w:pPr>
+        <w:pStyle w:val="ListParagraph"/>
+        <w:numPr>
+          <w:ilvl w:val="1"/>
+          <w:numId w:val="2"/>
+        </w:numPr>
+        <w:rPr>
+          <w:rFonts w:ascii="Merriweather" w:hAnsi="Merriweather"/>
+        </w:rPr>
+      </w:pPr>
+      <w:r>
+        <w:rPr>
+          <w:rFonts w:ascii="Merriweather" w:hAnsi="Merriweather"/>
+        </w:rPr>
+        <w:t>I wanted the website’s home page to be a quick overview of the club with pictures of our members. The site scales across all screen sizes.</w:t>
+      </w:r>
+    </w:p>
+    <w:p>
+      <w:pPr>
+        <w:pStyle w:val="ListParagraph"/>
+        <w:numPr>
+          <w:ilvl w:val="0"/>
+          <w:numId w:val="2"/>
+        </w:numPr>
+        <w:rPr>
+          <w:rFonts w:ascii="Merriweather" w:hAnsi="Merriweather"/>
+        </w:rPr>
+      </w:pPr>
+      <w:r>
+        <w:rPr>
+          <w:rFonts w:ascii="Merriweather" w:hAnsi="Merriweather"/>
+        </w:rPr>
+        <w:t>New Website</w:t>
+      </w:r>
+    </w:p>
+    <w:p>
+      <w:pPr>
+        <w:pStyle w:val="ListParagraph"/>
+        <w:numPr>
+          <w:ilvl w:val="1"/>
+          <w:numId w:val="2"/>
+        </w:numPr>
+        <w:rPr>
+          <w:rFonts w:ascii="Merriweather" w:hAnsi="Merriweather"/>
+        </w:rPr>
+      </w:pPr>
+      <w:r>
+        <w:rPr>
+          <w:rFonts w:ascii="Merriweather" w:hAnsi="Merriweather"/>
+        </w:rPr>
+        <w:t>Photo: Events page &amp; get involved</w:t>
+      </w:r>
+    </w:p>
+    <w:p>
+      <w:pPr>
+        <w:pStyle w:val="ListParagraph"/>
+        <w:numPr>
+          <w:ilvl w:val="1"/>
+          <w:numId w:val="2"/>
+        </w:numPr>
+        <w:rPr>
+          <w:rFonts w:ascii="Merriweather" w:hAnsi="Merriweather"/>
+        </w:rPr>
+      </w:pPr>
+      <w:r>
+        <w:rPr>
+          <w:rFonts w:ascii="Merriweather" w:hAnsi="Merriweather"/>
+        </w:rPr>
+        <w:t>The “Events” page allows members to see upcoming and past activities in an agenda format. The “Get Involved” page gives new or prospective members more information about what kinds of opportunities WACM offers.</w:t>
+      </w:r>
+      <w:r>
+        <w:rPr>
+          <w:rFonts w:ascii="Merriweather" w:hAnsi="Merriweather"/>
+        </w:rPr>
+        <w:t xml:space="preserve"> Check out the website</w:t>
+      </w:r>
+      <w:r>
+        <w:rPr>
+          <w:rFonts w:ascii="Merriweather" w:hAnsi="Merriweather"/>
+        </w:rPr>
+        <w:t xml:space="preserve"> to see more.</w:t>
+      </w:r>
+    </w:p>
+    <w:p>
+      <w:pPr>
+        <w:rPr>
+          <w:rFonts w:ascii="Merriweather" w:hAnsi="Merriweather"/>
+        </w:rPr>
+      </w:pPr>
+    </w:p>
+    <w:p>
+      <w:pPr>
+        <w:rPr>
+          <w:rFonts w:ascii="Merriweather" w:hAnsi="Merriweather"/>
+          <w:b/>
+        </w:rPr>
+      </w:pPr>
+      <w:r>
+        <w:rPr>
+          <w:rFonts w:ascii="Merriweather" w:hAnsi="Merriweather"/>
+          <w:b/>
+        </w:rPr>
+        <w:t>Draw3D</w:t>
+      </w:r>
+    </w:p>
+    <w:p>
+      <w:pPr>
+        <w:pStyle w:val="ListParagraph"/>
+        <w:numPr>
+          <w:ilvl w:val="0"/>
+          <w:numId w:val="3"/>
+        </w:numPr>
+        <w:rPr>
+          <w:rFonts w:ascii="Merriweather" w:hAnsi="Merriweather"/>
+        </w:rPr>
+      </w:pPr>
+      <w:r>
+        <w:rPr>
+          <w:rFonts w:ascii="Merriweather" w:hAnsi="Merriweather"/>
+        </w:rPr>
+        <w:t>Intro</w:t>
+      </w:r>
+    </w:p>
+    <w:p>
+      <w:pPr>
+        <w:pStyle w:val="ListParagraph"/>
+        <w:numPr>
+          <w:ilvl w:val="1"/>
+          <w:numId w:val="3"/>
+        </w:numPr>
+        <w:rPr>
+          <w:rFonts w:ascii="Merriweather" w:hAnsi="Merriweather"/>
+        </w:rPr>
+      </w:pPr>
+      <w:r>
+        <w:rPr>
+          <w:rFonts w:ascii="Merriweather" w:hAnsi="Merriweather"/>
+        </w:rPr>
+        <w:t>Photo: Cover Photo</w:t>
+      </w:r>
+    </w:p>
+    <w:p>
+      <w:pPr>
+        <w:pStyle w:val="ListParagraph"/>
+        <w:numPr>
+          <w:ilvl w:val="1"/>
+          <w:numId w:val="3"/>
+        </w:numPr>
+        <w:rPr>
+          <w:rFonts w:ascii="Merriweather" w:hAnsi="Merriweather"/>
+        </w:rPr>
+      </w:pPr>
+      <w:r>
+        <w:rPr>
+          <w:rFonts w:ascii="Merriweather" w:hAnsi="Merriweather"/>
+        </w:rPr>
+        <w:t xml:space="preserve">I created a </w:t>
+      </w:r>
+      <w:r>
+        <w:rPr>
+          <w:rFonts w:ascii="Merriweather" w:hAnsi="Merriweather"/>
+        </w:rPr>
+        <w:t xml:space="preserve">virtual reality </w:t>
+      </w:r>
+      <w:r>
+        <w:rPr>
+          <w:rFonts w:ascii="Merriweather" w:hAnsi="Merriweather"/>
+        </w:rPr>
+        <w:t>app, cal</w:t>
+      </w:r>
+      <w:r>
+        <w:rPr>
+          <w:rFonts w:ascii="Merriweather" w:hAnsi="Merriweather"/>
+        </w:rPr>
+        <w:t>led Draw3D, using Processing for Android (a programming language built for artists)</w:t>
+      </w:r>
+      <w:r>
+        <w:rPr>
+          <w:rFonts w:ascii="Merriweather" w:hAnsi="Merriweather"/>
+        </w:rPr>
+        <w:t xml:space="preserve">. </w:t>
+      </w:r>
+      <w:r>
+        <w:rPr>
+          <w:rFonts w:ascii="Merriweather" w:hAnsi="Merriweather"/>
+        </w:rPr>
+        <w:t>I was inspired by Google’s Tilt Brush, and m</w:t>
+      </w:r>
+      <w:r>
+        <w:rPr>
+          <w:rFonts w:ascii="Merriweather" w:hAnsi="Merriweather"/>
+        </w:rPr>
+        <w:t>y goal was to create a simpler version that would let users design immersive v</w:t>
+      </w:r>
+      <w:r>
+        <w:rPr>
+          <w:rFonts w:ascii="Merriweather" w:hAnsi="Merriweather"/>
+        </w:rPr>
+        <w:t>irtual environments with just a Google Cardboard</w:t>
+      </w:r>
+      <w:r>
+        <w:rPr>
+          <w:rFonts w:ascii="Merriweather" w:hAnsi="Merriweather"/>
+        </w:rPr>
+        <w:t>.</w:t>
+      </w:r>
+    </w:p>
+    <w:p>
+      <w:pPr>
+        <w:pStyle w:val="ListParagraph"/>
+        <w:numPr>
+          <w:ilvl w:val="0"/>
+          <w:numId w:val="3"/>
+        </w:numPr>
+        <w:rPr>
+          <w:rFonts w:ascii="Merriweather" w:hAnsi="Merriweather"/>
+        </w:rPr>
+      </w:pPr>
+      <w:r>
+        <w:rPr>
+          <w:rFonts w:ascii="Merriweather" w:hAnsi="Merriweather"/>
+        </w:rPr>
+        <w:t>Controls</w:t>
+      </w:r>
+    </w:p>
+    <w:p>
+      <w:pPr>
+        <w:pStyle w:val="ListParagraph"/>
+        <w:numPr>
+          <w:ilvl w:val="1"/>
+          <w:numId w:val="3"/>
+        </w:numPr>
+        <w:rPr>
+          <w:rFonts w:ascii="Merriweather" w:hAnsi="Merriweather"/>
+        </w:rPr>
+      </w:pPr>
+      <w:r>
+        <w:rPr>
+          <w:rFonts w:ascii="Merriweather" w:hAnsi="Merriweather"/>
+        </w:rPr>
+        <w:t>Photo: Menu</w:t>
+      </w:r>
+    </w:p>
+    <w:p>
+      <w:pPr>
+        <w:pStyle w:val="ListParagraph"/>
+        <w:numPr>
+          <w:ilvl w:val="1"/>
+          <w:numId w:val="3"/>
+        </w:numPr>
+        <w:rPr>
+          <w:rFonts w:ascii="Merriweather" w:hAnsi="Merriweather"/>
+        </w:rPr>
+      </w:pPr>
+      <w:r>
+        <w:rPr>
+          <w:rFonts w:ascii="Merriweather" w:hAnsi="Merriweather"/>
+        </w:rPr>
+        <w:lastRenderedPageBreak/>
+        <w:t xml:space="preserve">Draw3D allows you to “draw” in 3D by </w:t>
+      </w:r>
+      <w:r>
+        <w:rPr>
+          <w:rFonts w:ascii="Merriweather" w:hAnsi="Merriweather"/>
+        </w:rPr>
+        <w:t>creating</w:t>
+      </w:r>
+      <w:r>
+        <w:rPr>
+          <w:rFonts w:ascii="Merriweather" w:hAnsi="Merriweather"/>
+        </w:rPr>
+        <w:t xml:space="preserve"> cubes of various sizes and colors.</w:t>
+      </w:r>
+      <w:r>
+        <w:rPr>
+          <w:rFonts w:ascii="Merriweather" w:hAnsi="Merriweather"/>
+        </w:rPr>
+        <w:t xml:space="preserve"> Users place cubes by looking in the direction they d</w:t>
+      </w:r>
+      <w:r>
+        <w:rPr>
+          <w:rFonts w:ascii="Merriweather" w:hAnsi="Merriweather"/>
+        </w:rPr>
+        <w:t>esire and tapping</w:t>
+      </w:r>
+      <w:r>
+        <w:rPr>
+          <w:rFonts w:ascii="Merriweather" w:hAnsi="Merriweather"/>
+        </w:rPr>
+        <w:t xml:space="preserve"> the button on the Google Cardboard. The duration of the tap determines the size of the cube. The color of a cube can be chosen by a menu that’s visible when the user looks down. To clear the screen, you simply rotate the Cardboard vertically.</w:t>
+      </w:r>
+    </w:p>
+    <w:p>
+      <w:pPr>
+        <w:pStyle w:val="ListParagraph"/>
+        <w:numPr>
+          <w:ilvl w:val="0"/>
+          <w:numId w:val="3"/>
+        </w:numPr>
+        <w:rPr>
+          <w:rFonts w:ascii="Merriweather" w:hAnsi="Merriweather"/>
+        </w:rPr>
+      </w:pPr>
+      <w:r>
+        <w:rPr>
+          <w:rFonts w:ascii="Merriweather" w:hAnsi="Merriweather"/>
+        </w:rPr>
+        <w:t>Drawing Cubes</w:t>
+      </w:r>
+    </w:p>
+    <w:p>
+      <w:pPr>
+        <w:pStyle w:val="ListParagraph"/>
+        <w:numPr>
+          <w:ilvl w:val="1"/>
+          <w:numId w:val="3"/>
+        </w:numPr>
+        <w:rPr>
+          <w:rFonts w:ascii="Merriweather" w:hAnsi="Merriweather"/>
+        </w:rPr>
+      </w:pPr>
+      <w:r>
+        <w:rPr>
+          <w:rFonts w:ascii="Merriweather" w:hAnsi="Merriweather"/>
+        </w:rPr>
+        <w:t>Photo: Smiley Face</w:t>
+      </w:r>
+    </w:p>
+    <w:p>
+      <w:pPr>
+        <w:pStyle w:val="ListParagraph"/>
+        <w:numPr>
+          <w:ilvl w:val="1"/>
+          <w:numId w:val="3"/>
+        </w:numPr>
+        <w:rPr>
+          <w:rFonts w:ascii="Merriweather" w:hAnsi="Merriweather"/>
+        </w:rPr>
+      </w:pPr>
+      <w:r>
+        <w:rPr>
+          <w:rFonts w:ascii="Merriweather" w:hAnsi="Merriweather"/>
+        </w:rPr>
+        <w:t>The shade of color and opacity of the cube is generated with a degree of randomness by an algorithm I wrote. Once placed, the cubes “pulse” by growing and shrinking slightly to make the environment feel dynamic</w:t>
+      </w:r>
+      <w:r>
+        <w:rPr>
+          <w:rFonts w:ascii="Merriweather" w:hAnsi="Merriweather"/>
+        </w:rPr>
+        <w:t xml:space="preserve">. </w:t>
+      </w:r>
       <w:bookmarkStart w:id="0" w:name="_GoBack"/>
       <w:bookmarkEnd w:id="0"/>
-    </w:p>
-    <w:p>
-      <w:pPr>
-        <w:pStyle w:val="ListParagraph"/>
-        <w:numPr>
-          <w:ilvl w:val="0"/>
-          <w:numId w:val="1"/>
-        </w:numPr>
-        <w:rPr>
-          <w:rFonts w:ascii="Merriweather" w:hAnsi="Merriweather"/>
-        </w:rPr>
-      </w:pPr>
-      <w:r>
-        <w:rPr>
-          <w:rFonts w:ascii="Merriweather" w:hAnsi="Merriweather"/>
-        </w:rPr>
-        <w:t>Intro</w:t>
-      </w:r>
-    </w:p>
-    <w:p>
-      <w:pPr>
-        <w:pStyle w:val="ListParagraph"/>
-        <w:numPr>
-          <w:ilvl w:val="1"/>
-          <w:numId w:val="1"/>
-        </w:numPr>
-        <w:rPr>
-          <w:rFonts w:ascii="Merriweather" w:hAnsi="Merriweather"/>
-        </w:rPr>
-      </w:pPr>
-      <w:r>
-        <w:rPr>
-          <w:rFonts w:ascii="Merriweather" w:hAnsi="Merriweather"/>
-        </w:rPr>
-        <w:t>Photo: Cover Photo</w:t>
-      </w:r>
-    </w:p>
-    <w:p>
-      <w:pPr>
-        <w:pStyle w:val="ListParagraph"/>
-        <w:numPr>
-          <w:ilvl w:val="1"/>
-          <w:numId w:val="1"/>
-        </w:numPr>
-        <w:rPr>
-          <w:rFonts w:ascii="Merriweather" w:hAnsi="Merriweather"/>
-        </w:rPr>
-      </w:pPr>
-      <w:r>
-        <w:rPr>
-          <w:rFonts w:ascii="Merriweather" w:hAnsi="Merriweather"/>
-        </w:rPr>
-        <w:t xml:space="preserve">PlanIt is a trip planning app for iOS and Android that </w:t>
-      </w:r>
-      <w:r>
-        <w:rPr>
-          <w:rFonts w:ascii="Merriweather" w:hAnsi="Merriweather"/>
-        </w:rPr>
-        <w:t>optimizes for flight, hotel, and attraction costs while maximizin</w:t>
-      </w:r>
-      <w:r>
-        <w:rPr>
-          <w:rFonts w:ascii="Merriweather" w:hAnsi="Merriweather"/>
-        </w:rPr>
-        <w:t xml:space="preserve">g fun experiences. I designed and developed the frontend with two </w:t>
-      </w:r>
-      <w:proofErr w:type="gramStart"/>
-      <w:r>
-        <w:rPr>
-          <w:rFonts w:ascii="Merriweather" w:hAnsi="Merriweather"/>
-        </w:rPr>
-        <w:t>grad</w:t>
-      </w:r>
-      <w:proofErr w:type="gramEnd"/>
-      <w:r>
-        <w:rPr>
-          <w:rFonts w:ascii="Merriweather" w:hAnsi="Merriweather"/>
-        </w:rPr>
-        <w:t xml:space="preserve"> students who worked on the AI for the backend. The app was created for the UW </w:t>
-      </w:r>
-      <w:r>
-        <w:rPr>
-          <w:rFonts w:ascii="Merriweather" w:hAnsi="Merriweather"/>
-        </w:rPr>
-        <w:t xml:space="preserve">CS </w:t>
-      </w:r>
-      <w:r>
-        <w:rPr>
-          <w:rFonts w:ascii="Merriweather" w:hAnsi="Merriweather"/>
-        </w:rPr>
-        <w:t>NEST</w:t>
-      </w:r>
-      <w:r>
-        <w:rPr>
-          <w:rFonts w:ascii="Merriweather" w:hAnsi="Merriweather"/>
-        </w:rPr>
-        <w:t xml:space="preserve"> </w:t>
-      </w:r>
-      <w:r>
-        <w:rPr>
-          <w:rFonts w:ascii="Merriweather" w:hAnsi="Merriweather"/>
-        </w:rPr>
-        <w:t>2017 Contest.</w:t>
-      </w:r>
-    </w:p>
-    <w:p>
-      <w:pPr>
-        <w:pStyle w:val="ListParagraph"/>
-        <w:numPr>
-          <w:ilvl w:val="0"/>
-          <w:numId w:val="1"/>
-        </w:numPr>
-        <w:rPr>
-          <w:rFonts w:ascii="Merriweather" w:hAnsi="Merriweather"/>
-        </w:rPr>
-      </w:pPr>
-      <w:r>
-        <w:rPr>
-          <w:rFonts w:ascii="Merriweather" w:hAnsi="Merriweather"/>
-        </w:rPr>
-        <w:t>Planning</w:t>
-      </w:r>
-    </w:p>
-    <w:p>
-      <w:pPr>
-        <w:pStyle w:val="ListParagraph"/>
-        <w:numPr>
-          <w:ilvl w:val="1"/>
-          <w:numId w:val="1"/>
-        </w:numPr>
-        <w:rPr>
-          <w:rFonts w:ascii="Merriweather" w:hAnsi="Merriweather"/>
-        </w:rPr>
-      </w:pPr>
-      <w:r>
-        <w:rPr>
-          <w:rFonts w:ascii="Merriweather" w:hAnsi="Merriweather"/>
-        </w:rPr>
-        <w:t>Photo: S</w:t>
-      </w:r>
-      <w:r>
-        <w:rPr>
-          <w:rFonts w:ascii="Merriweather" w:hAnsi="Merriweather"/>
-        </w:rPr>
-        <w:t>ketches</w:t>
-      </w:r>
-    </w:p>
-    <w:p>
-      <w:pPr>
-        <w:pStyle w:val="ListParagraph"/>
-        <w:numPr>
-          <w:ilvl w:val="1"/>
-          <w:numId w:val="1"/>
-        </w:numPr>
-        <w:rPr>
-          <w:rFonts w:ascii="Merriweather" w:hAnsi="Merriweather"/>
-        </w:rPr>
-      </w:pPr>
-      <w:r>
-        <w:rPr>
-          <w:rFonts w:ascii="Merriweather" w:hAnsi="Merriweather"/>
-        </w:rPr>
-        <w:t>PlanIt originally started out as a website. These are a few of the initial sketches I drew</w:t>
-      </w:r>
-      <w:r>
-        <w:rPr>
-          <w:rFonts w:ascii="Merriweather" w:hAnsi="Merriweather"/>
-        </w:rPr>
-        <w:t>. Since we were on a short ti</w:t>
-      </w:r>
-      <w:r>
-        <w:rPr>
-          <w:rFonts w:ascii="Merriweather" w:hAnsi="Merriweather"/>
-        </w:rPr>
-        <w:t>meline</w:t>
-      </w:r>
-      <w:r>
-        <w:rPr>
-          <w:rFonts w:ascii="Merriweather" w:hAnsi="Merriweather"/>
-        </w:rPr>
-        <w:t xml:space="preserve"> </w:t>
-      </w:r>
-      <w:r>
-        <w:rPr>
-          <w:rFonts w:ascii="Merriweather" w:hAnsi="Merriweather"/>
-        </w:rPr>
-        <w:t xml:space="preserve">(less than 2 months), </w:t>
-      </w:r>
-      <w:r>
-        <w:rPr>
-          <w:rFonts w:ascii="Merriweather" w:hAnsi="Merriweather"/>
-        </w:rPr>
-        <w:t>I</w:t>
-      </w:r>
-      <w:r>
-        <w:rPr>
-          <w:rFonts w:ascii="Merriweather" w:hAnsi="Merriweather"/>
-        </w:rPr>
-        <w:t xml:space="preserve"> focused on the overall flow of the app </w:t>
-      </w:r>
-      <w:r>
-        <w:rPr>
-          <w:rFonts w:ascii="Merriweather" w:hAnsi="Merriweather"/>
-        </w:rPr>
-        <w:t>more than</w:t>
-      </w:r>
-      <w:r>
-        <w:rPr>
-          <w:rFonts w:ascii="Merriweather" w:hAnsi="Merriweather"/>
-        </w:rPr>
-        <w:t xml:space="preserve"> the visual design in the prototype.</w:t>
-      </w:r>
-    </w:p>
-    <w:p>
-      <w:pPr>
-        <w:pStyle w:val="ListParagraph"/>
-        <w:numPr>
-          <w:ilvl w:val="0"/>
-          <w:numId w:val="1"/>
-        </w:numPr>
-        <w:rPr>
-          <w:rFonts w:ascii="Merriweather" w:hAnsi="Merriweather"/>
-        </w:rPr>
-      </w:pPr>
-      <w:r>
-        <w:rPr>
-          <w:rFonts w:ascii="Merriweather" w:hAnsi="Merriweather"/>
-        </w:rPr>
-        <w:t>Version 1</w:t>
-      </w:r>
-    </w:p>
-    <w:p>
-      <w:pPr>
-        <w:pStyle w:val="ListParagraph"/>
-        <w:numPr>
-          <w:ilvl w:val="1"/>
-          <w:numId w:val="1"/>
-        </w:numPr>
-        <w:rPr>
-          <w:rFonts w:ascii="Merriweather" w:hAnsi="Merriweather"/>
-        </w:rPr>
-      </w:pPr>
-      <w:r>
-        <w:rPr>
-          <w:rFonts w:ascii="Merriweather" w:hAnsi="Merriweather"/>
-        </w:rPr>
-        <w:t>Photo: Screenshots of website</w:t>
-      </w:r>
-    </w:p>
-    <w:p>
-      <w:pPr>
-        <w:pStyle w:val="ListParagraph"/>
-        <w:numPr>
-          <w:ilvl w:val="1"/>
-          <w:numId w:val="1"/>
-        </w:numPr>
-        <w:rPr>
-          <w:rFonts w:ascii="Merriweather" w:hAnsi="Merriweather"/>
-        </w:rPr>
-      </w:pPr>
-      <w:r>
-        <w:rPr>
-          <w:rFonts w:ascii="Merriweather" w:hAnsi="Merriweather"/>
-        </w:rPr>
-        <w:t xml:space="preserve">I created the frontend of the website in HTML and CSS, and my teammates made the backend in Python. </w:t>
-      </w:r>
-      <w:r>
-        <w:rPr>
-          <w:rFonts w:ascii="Merriweather" w:hAnsi="Merriweather"/>
-        </w:rPr>
-        <w:t xml:space="preserve">We presented PlanIt at a practice demo day and received feedback that it would be more useful as an app. </w:t>
-      </w:r>
-    </w:p>
-    <w:p>
-      <w:pPr>
-        <w:pStyle w:val="ListParagraph"/>
-        <w:numPr>
-          <w:ilvl w:val="0"/>
-          <w:numId w:val="1"/>
-        </w:numPr>
-        <w:rPr>
-          <w:rFonts w:ascii="Merriweather" w:hAnsi="Merriweather"/>
-        </w:rPr>
-      </w:pPr>
-      <w:r>
-        <w:rPr>
-          <w:rFonts w:ascii="Merriweather" w:hAnsi="Merriweather"/>
-        </w:rPr>
-        <w:t>Version 2</w:t>
-      </w:r>
-    </w:p>
-    <w:p>
-      <w:pPr>
-        <w:pStyle w:val="ListParagraph"/>
-        <w:numPr>
-          <w:ilvl w:val="1"/>
-          <w:numId w:val="1"/>
-        </w:numPr>
-        <w:rPr>
-          <w:rFonts w:ascii="Merriweather" w:hAnsi="Merriweather"/>
-        </w:rPr>
-      </w:pPr>
-      <w:r>
-        <w:rPr>
-          <w:rFonts w:ascii="Merriweather" w:hAnsi="Merriweather"/>
-        </w:rPr>
-        <w:t xml:space="preserve">Photo: </w:t>
-      </w:r>
-      <w:r>
-        <w:rPr>
-          <w:rFonts w:ascii="Merriweather" w:hAnsi="Merriweather"/>
-        </w:rPr>
-        <w:t>App Screenshots</w:t>
-      </w:r>
-    </w:p>
-    <w:p>
-      <w:pPr>
-        <w:pStyle w:val="ListParagraph"/>
-        <w:numPr>
-          <w:ilvl w:val="1"/>
-          <w:numId w:val="1"/>
-        </w:numPr>
-        <w:rPr>
-          <w:rFonts w:ascii="Merriweather" w:hAnsi="Merriweather"/>
-        </w:rPr>
-      </w:pPr>
-      <w:r>
-        <w:rPr>
-          <w:rFonts w:ascii="Merriweather" w:hAnsi="Merriweather"/>
-        </w:rPr>
-        <w:t xml:space="preserve">We decided to </w:t>
-      </w:r>
-      <w:r>
-        <w:rPr>
-          <w:rFonts w:ascii="Merriweather" w:hAnsi="Merriweather"/>
-        </w:rPr>
-        <w:t xml:space="preserve">switch PlanIt from a website to an app. We chose to use Ionic, </w:t>
-      </w:r>
-      <w:r>
-        <w:rPr>
-          <w:rFonts w:ascii="Merriweather" w:hAnsi="Merriweather"/>
-        </w:rPr>
-        <w:t xml:space="preserve">an open source framework for hybrid mobile app development. </w:t>
-      </w:r>
     </w:p>
     <w:sectPr>
       <w:pgSz w:w="12240" w:h="15840"/>
@@ -485,8 +1233,186 @@
       </w:pPr>
     </w:lvl>
   </w:abstractNum>
+  <w:abstractNum w:abstractNumId="1" w15:restartNumberingAfterBreak="0">
+    <w:nsid w:val="52D90785"/>
+    <w:multiLevelType w:val="hybridMultilevel"/>
+    <w:tmpl w:val="597A2146"/>
+    <w:lvl w:ilvl="0" w:tplc="0409000F">
+      <w:start w:val="1"/>
+      <w:numFmt w:val="decimal"/>
+      <w:lvlText w:val="%1."/>
+      <w:lvlJc w:val="left"/>
+      <w:pPr>
+        <w:ind w:left="720" w:hanging="360"/>
+      </w:pPr>
+    </w:lvl>
+    <w:lvl w:ilvl="1" w:tplc="04090019">
+      <w:start w:val="1"/>
+      <w:numFmt w:val="lowerLetter"/>
+      <w:lvlText w:val="%2."/>
+      <w:lvlJc w:val="left"/>
+      <w:pPr>
+        <w:ind w:left="1440" w:hanging="360"/>
+      </w:pPr>
+    </w:lvl>
+    <w:lvl w:ilvl="2" w:tplc="0409001B" w:tentative="1">
+      <w:start w:val="1"/>
+      <w:numFmt w:val="lowerRoman"/>
+      <w:lvlText w:val="%3."/>
+      <w:lvlJc w:val="right"/>
+      <w:pPr>
+        <w:ind w:left="2160" w:hanging="180"/>
+      </w:pPr>
+    </w:lvl>
+    <w:lvl w:ilvl="3" w:tplc="0409000F" w:tentative="1">
+      <w:start w:val="1"/>
+      <w:numFmt w:val="decimal"/>
+      <w:lvlText w:val="%4."/>
+      <w:lvlJc w:val="left"/>
+      <w:pPr>
+        <w:ind w:left="2880" w:hanging="360"/>
+      </w:pPr>
+    </w:lvl>
+    <w:lvl w:ilvl="4" w:tplc="04090019" w:tentative="1">
+      <w:start w:val="1"/>
+      <w:numFmt w:val="lowerLetter"/>
+      <w:lvlText w:val="%5."/>
+      <w:lvlJc w:val="left"/>
+      <w:pPr>
+        <w:ind w:left="3600" w:hanging="360"/>
+      </w:pPr>
+    </w:lvl>
+    <w:lvl w:ilvl="5" w:tplc="0409001B" w:tentative="1">
+      <w:start w:val="1"/>
+      <w:numFmt w:val="lowerRoman"/>
+      <w:lvlText w:val="%6."/>
+      <w:lvlJc w:val="right"/>
+      <w:pPr>
+        <w:ind w:left="4320" w:hanging="180"/>
+      </w:pPr>
+    </w:lvl>
+    <w:lvl w:ilvl="6" w:tplc="0409000F" w:tentative="1">
+      <w:start w:val="1"/>
+      <w:numFmt w:val="decimal"/>
+      <w:lvlText w:val="%7."/>
+      <w:lvlJc w:val="left"/>
+      <w:pPr>
+        <w:ind w:left="5040" w:hanging="360"/>
+      </w:pPr>
+    </w:lvl>
+    <w:lvl w:ilvl="7" w:tplc="04090019" w:tentative="1">
+      <w:start w:val="1"/>
+      <w:numFmt w:val="lowerLetter"/>
+      <w:lvlText w:val="%8."/>
+      <w:lvlJc w:val="left"/>
+      <w:pPr>
+        <w:ind w:left="5760" w:hanging="360"/>
+      </w:pPr>
+    </w:lvl>
+    <w:lvl w:ilvl="8" w:tplc="0409001B" w:tentative="1">
+      <w:start w:val="1"/>
+      <w:numFmt w:val="lowerRoman"/>
+      <w:lvlText w:val="%9."/>
+      <w:lvlJc w:val="right"/>
+      <w:pPr>
+        <w:ind w:left="6480" w:hanging="180"/>
+      </w:pPr>
+    </w:lvl>
+  </w:abstractNum>
+  <w:abstractNum w:abstractNumId="2" w15:restartNumberingAfterBreak="0">
+    <w:nsid w:val="70D2030B"/>
+    <w:multiLevelType w:val="hybridMultilevel"/>
+    <w:tmpl w:val="E5FC93AE"/>
+    <w:lvl w:ilvl="0" w:tplc="0409000F">
+      <w:start w:val="1"/>
+      <w:numFmt w:val="decimal"/>
+      <w:lvlText w:val="%1."/>
+      <w:lvlJc w:val="left"/>
+      <w:pPr>
+        <w:ind w:left="720" w:hanging="360"/>
+      </w:pPr>
+    </w:lvl>
+    <w:lvl w:ilvl="1" w:tplc="04090019">
+      <w:start w:val="1"/>
+      <w:numFmt w:val="lowerLetter"/>
+      <w:lvlText w:val="%2."/>
+      <w:lvlJc w:val="left"/>
+      <w:pPr>
+        <w:ind w:left="1440" w:hanging="360"/>
+      </w:pPr>
+    </w:lvl>
+    <w:lvl w:ilvl="2" w:tplc="0409001B">
+      <w:start w:val="1"/>
+      <w:numFmt w:val="lowerRoman"/>
+      <w:lvlText w:val="%3."/>
+      <w:lvlJc w:val="right"/>
+      <w:pPr>
+        <w:ind w:left="2160" w:hanging="180"/>
+      </w:pPr>
+    </w:lvl>
+    <w:lvl w:ilvl="3" w:tplc="0409000F" w:tentative="1">
+      <w:start w:val="1"/>
+      <w:numFmt w:val="decimal"/>
+      <w:lvlText w:val="%4."/>
+      <w:lvlJc w:val="left"/>
+      <w:pPr>
+        <w:ind w:left="2880" w:hanging="360"/>
+      </w:pPr>
+    </w:lvl>
+    <w:lvl w:ilvl="4" w:tplc="04090019" w:tentative="1">
+      <w:start w:val="1"/>
+      <w:numFmt w:val="lowerLetter"/>
+      <w:lvlText w:val="%5."/>
+      <w:lvlJc w:val="left"/>
+      <w:pPr>
+        <w:ind w:left="3600" w:hanging="360"/>
+      </w:pPr>
+    </w:lvl>
+    <w:lvl w:ilvl="5" w:tplc="0409001B" w:tentative="1">
+      <w:start w:val="1"/>
+      <w:numFmt w:val="lowerRoman"/>
+      <w:lvlText w:val="%6."/>
+      <w:lvlJc w:val="right"/>
+      <w:pPr>
+        <w:ind w:left="4320" w:hanging="180"/>
+      </w:pPr>
+    </w:lvl>
+    <w:lvl w:ilvl="6" w:tplc="0409000F" w:tentative="1">
+      <w:start w:val="1"/>
+      <w:numFmt w:val="decimal"/>
+      <w:lvlText w:val="%7."/>
+      <w:lvlJc w:val="left"/>
+      <w:pPr>
+        <w:ind w:left="5040" w:hanging="360"/>
+      </w:pPr>
+    </w:lvl>
+    <w:lvl w:ilvl="7" w:tplc="04090019" w:tentative="1">
+      <w:start w:val="1"/>
+      <w:numFmt w:val="lowerLetter"/>
+      <w:lvlText w:val="%8."/>
+      <w:lvlJc w:val="left"/>
+      <w:pPr>
+        <w:ind w:left="5760" w:hanging="360"/>
+      </w:pPr>
+    </w:lvl>
+    <w:lvl w:ilvl="8" w:tplc="0409001B" w:tentative="1">
+      <w:start w:val="1"/>
+      <w:numFmt w:val="lowerRoman"/>
+      <w:lvlText w:val="%9."/>
+      <w:lvlJc w:val="right"/>
+      <w:pPr>
+        <w:ind w:left="6480" w:hanging="180"/>
+      </w:pPr>
+    </w:lvl>
+  </w:abstractNum>
   <w:num w:numId="1">
     <w:abstractNumId w:val="0"/>
+  </w:num>
+  <w:num w:numId="2">
+    <w:abstractNumId w:val="2"/>
+  </w:num>
+  <w:num w:numId="3">
+    <w:abstractNumId w:val="1"/>
   </w:num>
 </w:numbering>
 </file>

</xml_diff>